<commit_message>
Fix issues found by Ioanna Douka
</commit_message>
<xml_diff>
--- a/Baseline Current/Parent_Caregiver_Baseline_Current_Form_V0.3.docx
+++ b/Baseline Current/Parent_Caregiver_Baseline_Current_Form_V0.3.docx
@@ -2805,7 +2805,25 @@
           <w:sz w:val="22"/>
           <w:szCs w:val="22"/>
         </w:rPr>
-        <w:t xml:space="preserve">Some grade school </w:t>
+        <w:t xml:space="preserve">Some grade </w:t>
+      </w:r>
+      <w:proofErr w:type="gramStart"/>
+      <w:r>
+        <w:rPr>
+          <w:rFonts w:ascii="Arial" w:eastAsia="Arial" w:hAnsi="Arial" w:cs="Arial"/>
+          <w:sz w:val="22"/>
+          <w:szCs w:val="22"/>
+        </w:rPr>
+        <w:t>school</w:t>
+      </w:r>
+      <w:proofErr w:type="gramEnd"/>
+      <w:r>
+        <w:rPr>
+          <w:rFonts w:ascii="Arial" w:eastAsia="Arial" w:hAnsi="Arial" w:cs="Arial"/>
+          <w:sz w:val="22"/>
+          <w:szCs w:val="22"/>
+        </w:rPr>
+        <w:t xml:space="preserve"> </w:t>
       </w:r>
     </w:p>
     <w:p>
@@ -3065,7 +3083,25 @@
           <w:sz w:val="22"/>
           <w:szCs w:val="22"/>
         </w:rPr>
-        <w:t xml:space="preserve">Some grade school </w:t>
+        <w:t xml:space="preserve">Some grade </w:t>
+      </w:r>
+      <w:proofErr w:type="gramStart"/>
+      <w:r>
+        <w:rPr>
+          <w:rFonts w:ascii="Arial" w:eastAsia="Arial" w:hAnsi="Arial" w:cs="Arial"/>
+          <w:sz w:val="22"/>
+          <w:szCs w:val="22"/>
+        </w:rPr>
+        <w:t>school</w:t>
+      </w:r>
+      <w:proofErr w:type="gramEnd"/>
+      <w:r>
+        <w:rPr>
+          <w:rFonts w:ascii="Arial" w:eastAsia="Arial" w:hAnsi="Arial" w:cs="Arial"/>
+          <w:sz w:val="22"/>
+          <w:szCs w:val="22"/>
+        </w:rPr>
+        <w:t xml:space="preserve"> </w:t>
       </w:r>
     </w:p>
     <w:p>
@@ -3339,10 +3375,9 @@
         <w:pStyle w:val="paragraph"/>
         <w:numPr>
           <w:ilvl w:val="0"/>
-          <w:numId w:val="35"/>
+          <w:numId w:val="8"/>
         </w:numPr>
         <w:spacing w:before="0" w:beforeAutospacing="0" w:after="0" w:afterAutospacing="0"/>
-        <w:ind w:left="360" w:firstLine="0"/>
         <w:textAlignment w:val="baseline"/>
         <w:rPr>
           <w:rFonts w:ascii="Arial" w:hAnsi="Arial" w:cs="Arial"/>
@@ -7142,7 +7177,7 @@
           <w:szCs w:val="22"/>
           <w:highlight w:val="white"/>
         </w:rPr>
-        <w:t>5</w:t>
+        <w:t>6</w:t>
       </w:r>
       <w:r>
         <w:rPr>
@@ -19342,15 +19377,16 @@
 </file>
 
 <file path=customXml/item1.xml><?xml version="1.0" encoding="utf-8"?>
-<go:gDocsCustomXmlDataStorage xmlns:go="http://customooxmlschemas.google.com/" xmlns:r="http://schemas.openxmlformats.org/officeDocument/2006/relationships">
-  <go:docsCustomData xmlns:go="http://customooxmlschemas.google.com/" roundtripDataSignature="AMtx7mhVjvL8sO0wSyDuGAGFVmbMMkj2CA==">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</go:docsCustomData>
-</go:gDocsCustomXmlDataStorage>
+<?mso-contentType ?>
+<FormTemplates xmlns="http://schemas.microsoft.com/sharepoint/v3/contenttype/forms">
+  <Display>DocumentLibraryForm</Display>
+  <Edit>DocumentLibraryForm</Edit>
+  <New>DocumentLibraryForm</New>
+</FormTemplates>
 </file>
 
 <file path=customXml/item2.xml><?xml version="1.0" encoding="utf-8"?>
-<p:properties xmlns:p="http://schemas.microsoft.com/office/2006/metadata/properties" xmlns:xsi="http://www.w3.org/2001/XMLSchema-instance" xmlns:pc="http://schemas.microsoft.com/office/infopath/2007/PartnerControls">
-  <documentManagement/>
-</p:properties>
+<b:Sources xmlns:b="http://schemas.openxmlformats.org/officeDocument/2006/bibliography" xmlns="http://schemas.openxmlformats.org/officeDocument/2006/bibliography" SelectedStyle="/APASixthEditionOfficeOnline.xsl" StyleName="APA" Version="6"/>
 </file>
 
 <file path=customXml/item3.xml><?xml version="1.0" encoding="utf-8"?>
@@ -19518,32 +19554,29 @@
 </file>
 
 <file path=customXml/item4.xml><?xml version="1.0" encoding="utf-8"?>
-<?mso-contentType ?>
-<FormTemplates xmlns="http://schemas.microsoft.com/sharepoint/v3/contenttype/forms">
-  <Display>DocumentLibraryForm</Display>
-  <Edit>DocumentLibraryForm</Edit>
-  <New>DocumentLibraryForm</New>
-</FormTemplates>
+<p:properties xmlns:p="http://schemas.microsoft.com/office/2006/metadata/properties" xmlns:xsi="http://www.w3.org/2001/XMLSchema-instance" xmlns:pc="http://schemas.microsoft.com/office/infopath/2007/PartnerControls">
+  <documentManagement/>
+</p:properties>
 </file>
 
 <file path=customXml/item5.xml><?xml version="1.0" encoding="utf-8"?>
-<b:Sources xmlns:b="http://schemas.openxmlformats.org/officeDocument/2006/bibliography" xmlns="http://schemas.openxmlformats.org/officeDocument/2006/bibliography" SelectedStyle="/APASixthEditionOfficeOnline.xsl" StyleName="APA" Version="6"/>
+<go:gDocsCustomXmlDataStorage xmlns:go="http://customooxmlschemas.google.com/" xmlns:r="http://schemas.openxmlformats.org/officeDocument/2006/relationships">
+  <go:docsCustomData xmlns:go="http://customooxmlschemas.google.com/" roundtripDataSignature="AMtx7mhVjvL8sO0wSyDuGAGFVmbMMkj2CA==">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</go:docsCustomData>
+</go:gDocsCustomXmlDataStorage>
 </file>
 
 <file path=customXml/itemProps1.xml><?xml version="1.0" encoding="utf-8"?>
-<ds:datastoreItem xmlns:ds="http://schemas.openxmlformats.org/officeDocument/2006/customXml" ds:itemID="{11111111-1234-1234-1234-123412341234}">
+<ds:datastoreItem xmlns:ds="http://schemas.openxmlformats.org/officeDocument/2006/customXml" ds:itemID="{4D679B96-0158-4055-8477-3306299B143A}">
   <ds:schemaRefs>
-    <ds:schemaRef ds:uri="http://customooxmlschemas.google.com/"/>
-    <ds:schemaRef ds:uri="http://schemas.openxmlformats.org/officeDocument/2006/relationships"/>
+    <ds:schemaRef ds:uri="http://schemas.microsoft.com/sharepoint/v3/contenttype/forms"/>
   </ds:schemaRefs>
 </ds:datastoreItem>
 </file>
 
 <file path=customXml/itemProps2.xml><?xml version="1.0" encoding="utf-8"?>
-<ds:datastoreItem xmlns:ds="http://schemas.openxmlformats.org/officeDocument/2006/customXml" ds:itemID="{FB826132-AFE1-4038-913B-3B27E0B57290}">
+<ds:datastoreItem xmlns:ds="http://schemas.openxmlformats.org/officeDocument/2006/customXml" ds:itemID="{27850EAA-A7EE-034F-870D-345F7B1095E0}">
   <ds:schemaRefs>
-    <ds:schemaRef ds:uri="http://schemas.microsoft.com/office/2006/metadata/properties"/>
-    <ds:schemaRef ds:uri="http://schemas.microsoft.com/office/infopath/2007/PartnerControls"/>
+    <ds:schemaRef ds:uri="http://schemas.openxmlformats.org/officeDocument/2006/bibliography"/>
   </ds:schemaRefs>
 </ds:datastoreItem>
 </file>
@@ -19567,17 +19600,19 @@
 </file>
 
 <file path=customXml/itemProps4.xml><?xml version="1.0" encoding="utf-8"?>
-<ds:datastoreItem xmlns:ds="http://schemas.openxmlformats.org/officeDocument/2006/customXml" ds:itemID="{4D679B96-0158-4055-8477-3306299B143A}">
+<ds:datastoreItem xmlns:ds="http://schemas.openxmlformats.org/officeDocument/2006/customXml" ds:itemID="{FB826132-AFE1-4038-913B-3B27E0B57290}">
   <ds:schemaRefs>
-    <ds:schemaRef ds:uri="http://schemas.microsoft.com/sharepoint/v3/contenttype/forms"/>
+    <ds:schemaRef ds:uri="http://schemas.microsoft.com/office/2006/metadata/properties"/>
+    <ds:schemaRef ds:uri="http://schemas.microsoft.com/office/infopath/2007/PartnerControls"/>
   </ds:schemaRefs>
 </ds:datastoreItem>
 </file>
 
 <file path=customXml/itemProps5.xml><?xml version="1.0" encoding="utf-8"?>
-<ds:datastoreItem xmlns:ds="http://schemas.openxmlformats.org/officeDocument/2006/customXml" ds:itemID="{F5424FDF-A6ED-9E4C-AE00-B78273A9D5C4}">
+<ds:datastoreItem xmlns:ds="http://schemas.openxmlformats.org/officeDocument/2006/customXml" ds:itemID="{11111111-1234-1234-1234-123412341234}">
   <ds:schemaRefs>
-    <ds:schemaRef ds:uri="http://schemas.openxmlformats.org/officeDocument/2006/bibliography"/>
+    <ds:schemaRef ds:uri="http://customooxmlschemas.google.com/"/>
+    <ds:schemaRef ds:uri="http://schemas.openxmlformats.org/officeDocument/2006/relationships"/>
   </ds:schemaRefs>
 </ds:datastoreItem>
 </file>
</xml_diff>